<commit_message>
Updates in parser and utils
</commit_message>
<xml_diff>
--- a/extracted_text.docx
+++ b/extracted_text.docx
@@ -7,12 +7,12 @@
         <w:pStyle w:val="Title"/>
       </w:pPr>
       <w:r>
-        <w:t>Transtaled text from: Baxandall</w:t>
+        <w:t>Transtaled text from: Schone</w:t>
       </w:r>
     </w:p>
     <w:p>
       <w:r>
-        <w:t>T = ory: un amy &amp; bi |{- Sawvber |!Ue i) y) sl |i = i - ftd =.= |A EE |ae 3] ee 0 ea) / |Bela vin ll ras ail il ame a: a!Sind st id easy lr na de lw ly ey \ ie: aie zin ats ie 1 3 (se | ay) |;SOA MUCHO) Frans nts) Regt Dendaal 2 3) VIK PU (mejor GS AE) 1S PPL IE S GLI KYM I HA 2 VS) LA FL D&gt; AL 3) LE EE 2 IE |re ue ie ze = i \ 7a 1 |L0) [Renuin in = el xb j ~~} 23. Fra Roberto Caracciolo.Prediche Sulghare (Florencia, 1491).Woodeut.Librea y armadura debajo, pero sus sermones, ya que los tenemos son lo suficientemente decorosos.En el transcurso del año de la iglesia, como festival) siguió al Festival, un predicador como Fra Roberto se movió sobre mucho / del tema de los pintores, explicando el significado de los acontecimientos y ensayando a sus oyentes en las sensaciones de Picty propiamente dicho a Cach.La natividad (placa de color IV) incorpora misterios de (1) humildad, (2) pobreza, (3) alegría, la cach se subdivide y se refiere a los detalles materiales del evento.La visita (Placa 38) Cmbodics |(1) benignidad, (2) maternidad, (3) la alaudabilidad;La benignidad se declara en (a) invención, la Ley de Marys de scChing la lejana Elizabeth J out, (b) saludo, (c) conversación y así.Tales sermones fueron una categorización emocional muy completa de los Storics, estrechamente vinculados a la encarnación física y, por lo tanto, también visual, de los misterios.El predicador y el pintor fueron repetitados para almacenar en caché a otro.Al mirar un poco más de cerca a Onc Scrmon, Fra Roberto Predicando sobre la Anunciación distingue tres misterios principales: (1) La misión angelical, (2) El saludo angelical 49</w:t>
+        <w:t>de, +41: nn.Ae reader light: The visual light of the 15th to 18th centuries (Renaissance, mannerism, baroque)&gt; preliminary remarks The history of pictorial light in the 16th, 17th, 18th centuries: Leonardo, Raphael ,;Corggio, Tizian, Tintoretto, Greco, Drer, Grnewald, Altdorfer, Caravaggio, I Rubens, Rembrandt, Velazquez, Poussin, Claude, Vermeer, Ruisdael, Watteau, Chardin, Fragonard, Guardi: Where to start and where?The names called 7 5 7 PP GL already show, since our investigation in the framework stuck here has to impose even larger attention than before.She.will essentially be able to be used with the treatment of panel painting and will only be able to enter into a must.However, the emergency of the creation and selection is not only to the extent!of the substance, but also in the limitation of my knowledge.You can only talk about the light in painting as far as you can do the extent of your own ingress!Original works.However, I do not fall over these in all areas (to be at: game at Velazquez) in a generous extent or in a generous freshness.Colored.7;A 1;Images can support the memory, but not your own view |replace, especially since the effects of color and light in painting to the originals;Format are tied up, in which, strongly reduced reproduction;become one of the main mngels of the best colored Gemld reproductions;Is in her little, which allows you to grasp with a glance, which is in front of the picture;Even the silent eye is only drawn.The effects of color and light are particularly bound to this silence.zn .234) See the remarks by Ernst Strauss (1928, p. 58, note 61): ne of the incorrect reproduction of the colored opposite, as further size afwrigity of the color reproduction, the necessary reduction, of thethe stbes, which the colored quantity significantly reduces, while the Cu en oh damie should remain preserved at the same time;Furthermore, the completely different nature of the material, where Ol ni m is included, since the eye in addition to the pure visual sensation also a TASE FE IE OBE.Rch who does not get the noise from the RA for the picture.I would also like to refer to another shift of the EN accentuation in the reproduction to the originals, which of my Dflach - openly based on it, since the different colors on the reduction of your color |not the same, but react differently, san apart from that, since it $ |107</w:t>
       </w:r>
     </w:p>
     <w:p>
@@ -29,7 +29,7 @@
     </w:p>
     <w:p>
       <w:r>
-        <w:t>IL H / GF = RY AA 7 |28!A 7 boa: 1 - - 4 ras] ascent i = ny a ne pa ny lge.: vont iy soy ae en es |4 1 ia) k = ca :: a @ a |F CIA I I!{U: |i =) lo a i.a if] ||I 5 :: F i :: ||!|Jon |: Ys dos i |:: |i i |[Cy o.Mn SC.[I 24a.La Anunciación en Florencia.1440-60.Inquiet: Filippo Lippi.Florencia, S.!Lorenzo.Panel.: y (3) el coloquio angelical.Cada uno de estos se discute bajo cinco cabezas principales.Para la misión angelical, Fra Roberto Expone.yo (a) congruente al ángel como el medio apropiado entre Dios y el mortal;(b) Dignitygabriel es del más alto orden de los ángeles PL (la licencia de los pintores para dar alas de los ángeles para indicar su rápido progreso en todas las cosas se observa aquí);(c) Claridad El ángel I se manifiesta a la visión corporal de María;(d) Tiempo del viernes 25 de marzo, tal vez al amanecer o tal vez al mediodía (allí: hay argumentos para el corcio), pero ciertamente en la temporada cuando la Tierra se cubre con pastos y flores después del invierno;(c) Placenazaret, que significa flor, apuntando a la relación simbólica de las flores con María.Para el saludo angelical, Ira Roberto es mucho más breve: el saludo implica (a) Honor, el ángel Knecling to Mary, (b) Exención de los dolores del nacimiento del niño, (c) la donación de la gracia, (d) Unión con Dios, y (ec) la beatitud única de María, tanto virgen como madre.50</w:t>
+        <w:t>The absolute boundaries of the pictures do not play the role that one may attribute it to him: because a small picture is involuntarily appeared than a big and narrow field. 25 The visual light of the medieval painting offers very varied and |Complicated Phnomene, his individual modifications by the individual knitlors, keep to narrow limits, so since its story can essentially be written as an anonymous.For large parts of the image art of the 15th century, this also applies, but not more to the painting of the 16 to $.X.* +);18th century.Her visual light is now also essentially a scoop of the tales of great masters.The art historical examination of the newer image light is therefore in the same tension between style history and Knstler history.Like art history in view of the recent art at all,Velazquez can be omitted more sensitive Lcke than the creation of the H m..a trhmetal images on the Ottonian book painting, es;However, gives a ray of hope: Not all big masters have contributed to the art history of the image light.Like special masters of Zeid;, the space formation, the color, the ITI 5 dere;Nnn8, the room) 8, e, which has given composition, also special;Mei Es Il 5 (a good greater Leonardo than Michelangelo, Grnnald 5 Orfer more than the drivers i.), Claude More than Poussin, Vermeer more than Ruisdael.;5 is other, whether we have an extended blue in front of us, for example, or which affects the same blue into another question, which refer to the Verhhltni fa mern), ai between the original and colorless photography.The color times not can af a photography even the ravi or collapsing, the different colors, which the different colors expand as 0b, also expanding the purely formal image certificate dowil of photography.Appear equivalent;285) With regard to the picture mam, there is a voltage between the factual image surface and the one shown on it;which, as Helmholtz has explained (optieches Ste difference between large and small bil, the foothold, painting, painting, 1884, pp. 101/102): the two -way&gt; vision field, turns out to be it.Roaring depth extension of the YO p. 1351. By saying badly saying against the painter [this wording :;A representation on the flat flch is, seeing after a picture, we recognize immediately, since it would show both eyes at the same time.Sleblede from that of the real against 04 1 of if only with an aupe - the increase in the rivally liveliness of a |- as a work of art].The admission of the view [what of course cine sausage against the picture decided, through which Krper in the R: iclenraumes also serve when we see the bescha, srpe aume vorcinander shiff] or da.gen, so the GC occurs again.Pa chicben, etc. But if we are painted V&amp;CS on a flche, the opposite: we notice: m so clearer, be moments that in the aaa of more distant Groen Gemlde are all of these |between the crashes that lie and in the movement of the body, ineffective!, because |te the views of neighboring transmission between the pictures of both eyes or between!Sen ine less.2 ei SL the dinzelntaTen view of your core will be my, greater gemlde deshat |Sn could be on the resting unmoving eye of an Ile as a small, while the impression 37 ame na from its big and distant.Only the same Sabc Holtz, p. 102) EL is only close to the same, a lot of Krftiner ha is going on in the nearby reality, since NN.ger and clearer of our perception (Helm 23 108 |</w:t>
       </w:r>
     </w:p>
     <w:p>
@@ -46,7 +46,7 @@
     </w:p>
     <w:p>
       <w:r>
-        <w:t>Hasta ahora, lo que ha dicho que I'ra Roberto es principalmente preliminar o marginal para el drama visual de los pintores de María.Es el tercer misterio, el coloquio angelical, lo que arroja luz clara sobre el siglo XV [enjuague por lo que, en el nivel de emoción humana, le sucedió en la crisis que el pintor tuvo que representar.Ira Roberto analiza el relato de St. Luke (i: 26-38) y presenta un escrtics de cinco condiciones o estados espirituales y mentales sucesivas atribuibles a María: el tercer misterio de la Anunciación se llama Colloqguy angelical;Comprende cinco condiciones loables de la Virgen Bendita: 1. Contwrbatio DiCHICT.2. Reflexión de Cogitatio 3. [Interrogatio Consultey 4. Presentación de Humiliatio 5. Meritatio Mérito |La primera condición loable se llama Conbatio;Como St. Luke escribe, cuando la Virgen escuchó el saludo del ángel, ¿estás muy saboreado, el Señor está contigo?;Esta inquietud, como escribe Nicholas de Lyra, no proviene de la incredulidad sino de Wonder, ya que estaba acostumbrada a ver a los ángeles y no se maravilló por el hecho de la aparición del ángel tanto como en el elevado y el gran salto, en el que el ángel hizo llanoPara ella, cosas tan grandes y marquesas, y en las que ella en su humildad estaba asombrada y asombrada (Placa 24 (A})).Su segunda condición loable se llama Cogitatio: ella arrojó en su mente qué forma de saludo debería ser.Esto muestra la prudencia de la Santa Virgen.Entonces el ángel le dijo, no temas, María: Porque tienes un favor con Dios.Y, he aquí, concebirás en tu útero, y traerás a Jorth un hijo, y llamarás su nombre...(Placa 24 (b)).La tercera condición loable se llama Inlerrogatio.Entonces dijo Mary Unio 9) El ángel, ¿cómo será esto, ver no saber un hombre?es decir, ...Viendo que la firma resuelva, inspirada por Dios y confirmada por mi propia voluntad, ¿nunca conocer a un hombre?Francis Mayron dice de esto: Onc podría decir que la gloriosa virgen deseaba ser virgen más que concebir el hijo de Dios sin virginidad, ya que la virginidad es loable, mientras que concebir un hijo solo es honorable, no es una virtud sino la recompensa porvirtud;Y la virtud es más deseable que su recompensa, ya que la virtud subsume el mérito, mientras que la recompensa no.Por esa razón, este amante de la virginidad modesto, puro, casto y doncella preguntó cómo podría concebir una virgen..: (Placa 24 (c)).La cuarta condición loable se llama Humiliatio.¿Qué lengua podría describir, de hecho, qué mente podría contemplar el movimiento y el estilo con el que pone en el suelo sus rodillas santas?Bajando la cabeza, ella habló: He aquí la criada del Señor.Ella no dijo dama;Ella no dijo reina.¡Oh profunda humildad!¡Oh, extraordinario Gentole-} ness!He aquí, dijo, el esclavo y el siervo de mi Señor.Y luego, KL</w:t>
+        <w:t>.hr g our;ANF A PIE DETRIATION AUS AUSTOME on individual Knstler B e From the house a flexible simplification means not smoking the visual light phnomena of recent painting |I only come ad 1 aluminum only then the members are good he holds, not darkened and freely used (Galerieton).The varnish not only has a stre d from Gilflich's varnish, but also the original Hell du ae sr the pictorial n dr -dark: J and thus, for example, the pointer of the lighting light.The at the right process in the European Museums BR I insisted on very bright (for example Louvre, uff- je a the \ Gallery London, Kunsthalle Hamburg and Lichencl len, National Allery, etc.)Painting in favor of their color effects, because the bright wall the image light B :.uA Claude Lorrain, for example, acts particularly clearly on such a wall than a magical color structure made of blue, light blue and richly stored size, but it has largely been done about its elementary lighting power.The Grnde IR This exhibition process lies in the influence of modern painting, in which the color has become more important than the light;I will be on the next chaptercome to speak.The pictures of the 16.However, a&gt; bad service has been proven with him until 18 or century, since light is more important in them than the color, fundamental to light, shadow, color in the painting of the 46, to the 18th century in the world of the right to light (light source fall (Licaceed light) and shown in the world.Both are divorced in the world of lighting light.If we want to recognize the meaning of the lighting light, we must, like BL.1 i};will also show, also ask for the lighting light: The light slope of the light light in the image world is less to be regarded for its own sake than above all as a communication of the lighting light and thus as information about Hi Ahesein.Therefore, the question of him, after the light source, will be in the Milte'-} OK of this chapter.+ Smtliche individuals in his book from painting has probably made a world of the world of light, shadow and color, the tioste.Additional lights are possible.We have to go to the important one.) and applied light (lume), dne shocking between lighting light (luca. Shadow (ombra sian primitive shadow (ombra primitiva) and derived darkness crivativa) 5 wet __ is the.And the en light, which on the insight into the dualism of the Eich ung.i n a enis, we have already mentioned, as well as me 1 and 37% of light and shadow: the shadow hidden, the light 295.Pa Iragen (pp. 261-265. \ 8l. On these points in Appendix 58 18 and 19 Museum | 109</w:t>
       </w:r>
     </w:p>
     <w:p>
@@ -63,7 +63,7 @@
     </w:p>
     <w:p>
       <w:r>
-        <w:t>¡Levantando sus ojos al cielo y levantando las manos con los brazos!¡La forma de una cruz, terminó como Dios, los ángeles y los Santos Padres!ASIVADO: Ya sea para mí de acuerdo con tu palabra (placa 24 (d)).|La quinta condición loable se llama Meritatio... Cuando ella había dicho estas palabras, el ángel se apartó de ella.Y la Virgen Bountante en Oncc tenía a Cristo, Dios encarnado, en su vientre, según eso: la condición maravillosa habló en mi noveno sermón.Entonces podemos suponer justamente que en el momento en que la Virgen María concibió a Cristo: su alma se elevó a una contemplación tan elevada y sublime de la acción y dulzura de las cosas divinas que, en presencia de la visión beatífica, pasó más allá de la experiencia de cadaotro ser creado.Y las sensaciones corporales de que el niño estaba presente en su útero se elevó nuevamente con dulzura indescriptible.Probablemente, en su profunda humildad, levantó los ojos de Hier al cielo y luego los bajó hacia su vientre con muchas lágrimas, diciendo algo como: ¿Quién soy yo, que he concebido a Dios encarnado CTE?..0 El monólogo imaginario continúa y lleva el sermón Fra Robertos a su clímax.- La última de las cinco condiciones loables, Aderitatio, siguió después de la partida de Gabriel y pertenece a representaciones de la Virgen por su cuenta, el tipo ahora llamado Annunziata (Placa 50);La otra inquietud, la reflexión, la investigación y la sumisión fueron divisiones dentro de la narrativa sublime de la respuesta de Marys a la anunciación que se ajusta exactamente a las representaciones pintadas.La mayoría de las anunciaciones del siglo XV |son identificadamente anunciaciones de inquietud, o de sumisión, o estas se distinguen menos claramente entre sí de la reflexión y para la investigación.Los predicadores entrenaron al público en el repertorio de pintores, y los pintores respondieron dentro del!: Categorización emocional actual del evento.Y aunque nosotros, sin previo aviso por Fra Roberto, respondemos a una sensación general de emoción, consideración o humildad en una imagen de la escena, las categorías más explícitas del siglo XV pueden agudizar nuestra percepción de diferencias.Nos recuerdan, por ejemplo, que Fra Angelico en sus muchas anuncios nunca |Realmente se separa del tipo de humilia, mientras que Botticelli |(Lámina 25) tiene una allinidad peligrosa con la conturbación;Esa número de maravillosas formas de registrar Cogitatio e Interrogatio se vuelven borrosas y decaidas en el siglo XV, a pesar de un avivamiento ocasional por un pintor como Picro della Iran- P Cesca;o que alrededor de 1500 pintores estaban experimentando particularmente con tipos más complejos y restringidos de la conturbación que la de la tradición uscd por Botticelli;Compartieron disgusto de teon-ardos por el modo violento: 55</w:t>
+        <w:t>1 In the light itself, it now distinguishes FNF varieties, more precisely FNF of his J appearance (they arise if you take up your stze 569 and 663- 21): 2 1.and light flames go out (Lume Particulare).|'DE 2. The width (broad) light, like s through a TR, a window or AI another limited opening, v 3. The all -round daylight without sun (lume universal).A 4, the recessed light (Ume reflesso).I;5. The light.237 x.Accordingly, it distinguishes three shades of shadow: the two shadows, which are brought about by Z a sharply and broad light, and the shadow that is through as.is created all -round, scattered daylight?ET Finally, his definition of the light dark is to be mentioned: between light and!Because dark, the lift between light and shadow is a bit in the middle of that] SP you cannot call light or dark, but in the same size of the bright!(And the darkness becomes partially. Sometimes it stands equally of the light and:; dark, and sometimes it is one of one with the other2, such a light darkness forms once on the illuminated body in the gradual transition from the emphasis to the body light,On the other hand, in the voltage I A 1 space between lighting light and darkness in the medium of the atmosphere,) GES so much for the concept of the concept of Leonardos.If we now paint the |Ex lighting light from the point of view, as it also has a decisive basis for her |We remember to think about the light source, because they do everything they canbilmu, a vlligal context between lighting light (light- | Dri source) and illuminated image world to produce in this wayWhere: of the lighting light from the picture itself to be read (accessible).That |;Painted in high Mae in the 17th century;The painting of the |U.N.15th and 16th centuries is in this consideration, that of the 18th and 19th centuries |AW hundreds.|237) Leonardo's book by the painting, ed. Ludwig, II, p. 74, sentence 663: Lumi che aluminano eb ren ae ak ut 500 before the not Rent Come Cela, 0 Carta, o Simili, Ma no trasparen EN 238) LeonardosBuck I Sn Ide Tombre, delle Quali 1 Gar Si Sl 8, sentence 569: and soruella;5 5 Derivn da Port, Anestras, Altra Aprittura, Donde Si Veda Gran Parte del Cielo;Yes Terza &amp; Quelle, 'VOS 229) EE Com Il Jume del Nostro Emispero, Essendo Senza Sole.Dot,!on il iume e lombre, Hanno von der painterel ed. Ludwig, U, 5. 80, sentence 672: il hiaro lo se mente jess parlecipante desso chiaro e scuro;et se vale .nominars nl dad al oscut the na volta piu vicina &amp; lun ch Valtro.'A 110}</w:t>
       </w:r>
     </w:p>
     <w:p>
@@ -80,7 +80,7 @@
     </w:p>
     <w:p>
       <w:r>
-        <w:t>|ee cri el CD;;por i: h |.!Ry;[HS 4 fn |i: fo ne, / [rse So qo ee / i |oo :) cs fi ts se.|Co st |anguila a =.4;: oe ,!.a ..Fd - 'i ce nee i] |i oe lo [ee |Blmmmore se me a 25. Botticelli.La dunnunciación (alrededor de 1490).Florencia, Uffizi.Panel.- -.Hace algunos días vio la imagen de un ángel que, al hacer la Anunciación, parecía estar tratando de perseguir a Mary de su habitación, con movimientos que muestran el tipo de ataque que uno podría hacer en un enemigo odiado;Y Mary, como desesperada, parecía estar tratando de tirar a Hersell por la ventana.No caigas en errores como estos.El desarrollo pictórico del siglo XV ocurrió dentro de las clases de experiencia emocional del siglo XV.6. La unidad efectiva de las historias era la figura humana.El carácter individual de las cifras dependía menos de su fisonomía, un asunto privado dejaba en gran medida para que el espectador suministre, ya que tenemos Seenthan en la forma en que se movía.Pero hubo excepciones a esto, y particularmente a la figura de Cristo..La figura de Cristo estaba menos abierta a la imaginación personal que otras porque el siglo XV aún tenía la suerte 56</w:t>
+        <w:t>|The immediate connection between the light source and the illuminated image world is when we produce the stubborn extreme options in three ways: to consider the eye, 1. which is based on the light source, which is above the image world.Painting can be presented here;Crual lights, the body shadow, the shadow of the stroke and the (rising or possibly) darkness, without the descriptive continuit between the image world and light source (caravaggio, comparisons Figure 11).2. The light source, which is located on the world of the image, sends a wide, essentially unbounded light into the picture.In order to make the connection between illuminated image world and light source being continuously vivid, the painting must also represent the intermediate stages of the light passage, i.e. (light source) lighting atmosphere (light dark).Dark) shaded object side (body shadow) shadow float atmonics (derived shadow, light dark) slattal shadow (derived shadow) (darkness).The variation width of the pictorial light is greater than) in this second option.The painter of the first way has to put his accents on light and darkness, otherwise the continuous beamed light beam cannot be represented.The painter of the second way can put the sound on either (firstly) on the light or (secondly) strongly on the dark or (thirdly) equally on both, in the first case there is an image light that is referred to the so-called freedom(For example, Velazquez Rider-Portrait of the Don Balthasar Carlos), in the second case a night light and in the third case a balanced light-dark image (such as Rembrandt's emmauses Yon 1648 in the Louvre, Figure 14).3. The light source appears in the image world itself (comparisons Fig. 8, 12:13).The .Immediate connection between her and the image world that is illuminated by it is in any case vivid, same as whether the light gear itself uses the beamed beam (such as in zucchis amor and psyche?) Or the continuing agent just described (Claude, Rembrandt).These three options determine the history of the pictorial light of modern times.In contrast to the image light history of ancient painting, which also knew lighting and shadow, she apparently has the |Connection between light source and illuminated image world decisively. ?4 A i, Rome, Galleria Borghese;Made at: Hermann W250 Jacopo Zucchl, Amor and Peyale, Florence, Berlin 1920, 1, p. 321.241) My penetration of ancient painting, apart from the vase painting, is divided into the top in Rome, Naples and Pompeii.I did not see an ancient picture,] the visual light of which would be comparable to the dynamic visual light of modern painting.Rather, it is always a day -to -day bright, which is the character of the swelling and thus the relation to a source of light, as in detail.'{141</w:t>
       </w:r>
     </w:p>
     <w:p>
@@ -97,7 +97,7 @@
     </w:p>
     <w:p>
       <w:r>
-        <w:t>Pensar que tenía un relato de cyc-witness de su apariencia.Fue en un informe forjado [ROM un lénón ficticio, gobernador de Judea al Senado romano :.Hombre de altura promedio o moderada, y muy distinguido.Tiene una apariencia impresionante, de modo que aquellos que lo miran aman y le temen.Su cabello es el color de una nuez avellana madura.TT cae recto casi al nivel de sus autos;Desde allí hacia abajo, se enrosca gruesa y es bastante más lujoso, y esto cuelga de sus hombros.Delante de su cabello está |separado en dos, con la separación en el centro de la manera nazareno.Su forchead es ancho, suave y sereno, y su rostro no tiene arrugas [o ninguna marca.Está adornado por un tinte ligeramente rojizo, un color débil, su nariz y boca i son impecables.Su barba es gruesa y como la primera barba de un hombre joven, del mismo color que su cabello;No es particularmente largo y se separa en el medio.Su aspecto es simple y maduro.Su arco Cyes!Brillante, móvil, claro, espléndido.Es terrible cuando repite!Quict y amablemente cuando advierte.Él es rápido en sus movimientos, pero siempre guarda su dignidad.Nadie lo vio reír, pero ha sido escenario para llorar.Él es ancho en el cofre y honrado;Sus manos y brazos están bien.En el habla es serio, ahorrando y modesto.Es el más hermoso entre los hijos de los hombres.;No muchas pinturas contradicen este patrón.La Virgen era menos consistente, a pesar de los supuestos retratos de San Lucas, y había una tradición establecida de discusión sobre su apariencia.Hubo, por ejemplo, el problema de su tez: oscuro o justo.El dominicano Gabriel Barletta ofrece la visión tradicional en un sermón en la belleza de la Virgen, es un tema bastante común de sermones, aunque bastante simbólicamente |Se acercó: Preguntas: ¿estaba la virgen oscura o justa?Albertus Magnus dice que no era simplemente oscura, ni simplemente pelirroja, ni simplemente cabello.Para .Cualquiera de estos colores en sí mismo trae una cierta imperfección a una persona.Es por eso que uno dice: Dios me salva de un lombardo de cabello rojo, |O Dios me salve de un alemán de cabello negro, o de un de cabello raro |Español, o de un belga de cualquier color.Mary era una mezcla |de tez, participando de todos ellos, porque una cara que participa de todos ellos es hermosa.Es para estas autoridades médicas de RCASON |Declarar que una tez compuesta de rojo y justo es mejor cuando se agrega un tercer color: negro.Y, sin embargo, esto, dice Albertus, debemos admitir :: ella estaba un poco en el lado oscuro.Hay tres razones para pensar esto primero por la tez, ya que los judíos tienden a ser oscuros y yo |Ella era una judía;En segundo lugar, por la razón del testigo, desde que San Lucas hizo el |Tres fotos de ella ahora en Roma, Loreto y Bolonia, y estas complejas de arco;En tercer lugar, por razón de afinidad.hijo comúnmente |Toma tras su madre y viceversa;Cristo estaba oscuro, por lo tanto....57</w:t>
+        <w:t>It was wrong to grate Caravaggio in it only a small rank, so her performance is only about Rembrandt and from the 19th year of open-air painting.Hundreds to wrap.The FNF varieties of the light light that differentiates Leonardo are not species, but in the picture in the picture.Understanding. We have to differentiate between three or four illuminated lights in the painting of the 15th to 18th centuries :.1. The naturally light light: sun, moon, daylight, 2. The kneading light light: candle, torch, fire and so on, 3. The sacred light light: a glory or the like.!4. The indifferent illuminated light: With this term I want to designate the light of light that is not one of the three from the clearly given of the respective pictorial light, according to type and being;Light lighting can be identified.The word indifferent should therefore not describe the property of the light in question.It should only say because this.Yo z.1 With regard to the names, the names of course, Knstal, sacral behave in 'different, but not because it is essentially indifferent.The question, ;Whether the indifferent light is also a real light light light |If or do not act, remain open until further notice, I know that the term can give an indifferent pension to MiVerstusnen, and therefore instead of it too!Nameless or unn known light can say if these words did not lack the neutral shares of the foreign word that I would like to have in the game |may;Because the word indifferent becomes in my examination ..;As in a mathematical equation, the unknown x.*?Missing, Cine Helle, in which there are only shadows so that the things shown can be articulated.I was particularly evident in the antique visual light, the light-ground Pom- \ Pejan picture group, such as it is represented by the image of Europe on the bull (reasonably useful colored illustration at Ludwig Curtius, the Pompeiis wall painting,. Leipzig 1929, Plate IV, according to p. 104): As here between the body room of the figures and the floating space of the landscape there is no continuous connection, but only the two areas are tanged (as if the body room of the figures is also silhouetted against the landscape area asThe comparatively strongly colored, closed figure-complexes against the much lighter landscape), figures and landscape both have their own bright, which they articulate the figures in different ways, the landscape swing!Bender, so that there is no continuous connection between both lights.Before this;Synthetic sculpture therefore does not come to a light gear and therefore of course, also not to the impression, since it is fed by a light source, so much, as far as I know, there are no ancient images (at least there are none) that a light quel!Display within the image world as the source of image world lighting (sun, moon, candle, facke !; etc.)..|About light and shadow in ancient painting see Ernst Pfuhl, painting and drawing of the |Greeks, 3 Bnde, Mnchen 1923 (see vol. III, p. 948, index 7 light and shadow)..242) I have the terms 1 to 3 impartial from the view of the painting of the 16th to;18th century won and only seen afterwards, since the art theorists of the 16th year} hundreds, especially Lomazzo, differentiated between daylight (Lume Naturale), Knstal Li (Lume Artificiale) and gbliche light (Lume Divino).See Darber: Josep 112 '</w:t>
       </w:r>
     </w:p>
     <w:p>
@@ -114,24 +114,7 @@
     </w:p>
     <w:p>
       <w:r>
-        <w:t>i ;Este tipo de cosas aún dejaba espacio para la imaginación, AG para los santos, aunque muchos llevaban algo de marca física AG como Iden.Fiing cmblemilike St. Pauls Baldness, generalmente eran o [.OE CH 7 al gusto individual y las propias tradiciones del pintor CO |- Bar .O es decir, anis wrtolomeo Fay tan todavía, como señaló el humanista Artolon 0 azo, pintando: un hombre orgulloso es algo, pintar una oncania media o ambiciosa o 5) es otra cosa.Muchas figuras prensan un i: CTHOS independientemente de cualquier veleo con otras figuras.Nosotros .¡Probablemente se pierda muy poco por no leer caras en un cincentccenth-!Century Way;Su compleja fisonómica médica fue de 100 i..-.El académico será un recurso viable (ov el pintor, y lo común, un lugar de fisonomía popular no cambia tanto: k ... los ojos son las ventanas del alma: casi Cverye sabe lo que a.Su color, lo que su inquietud, lo que indica su nitidez.:;Sin embargo, algo que vale la pena mencionar es que las personas con ojos largos son: maliciosos e inmorales.Y el blanco del ojo es ampliamente extendido ll: y visible en general, esto muestra la falta de succión;Si está oculto, no es visible en absoluto, esto muestra falta de fiabilidad.CO CO \ tt.Es ~ le nh ol se I.: t 4: [rei ea :: en Joie y i: = = u vi [er ry jos [eee eg fa |¡HH ella EE COBH 4!: i wl "i a pd. 2 ia ja}; |] i :: i ng 4 ... ~ {yd :! \ 3. |; lb: 26. Andrea ma &amp; mantegna, muerto9g Ctlail de un hombre de arco, de St. Sebastion (alrededor de 1473). París, 58</w:t>
-      </w:r>
-    </w:p>
-    <w:p>
-      <w:pPr>
-        <w:jc w:val="center"/>
-      </w:pPr>
-      <w:r>
-        <w:rPr>
-          <w:b/>
-          <w:sz w:val="24"/>
-        </w:rPr>
-        <w:t>---------------</w:t>
-      </w:r>
-    </w:p>
-    <w:p>
-      <w:r>
-        <w:t>|||ee se me ta ar ac = ert en se |;[De.A: |\ So: I A T-: |Con:;: Li i rtp;'Goa) I I CD;-: I: I [Prt Sen I Co: Shs.|) :./ SOC TI CY POE OD I |ae iii i ce i coen et!!Ca se i ~.Fe = O HD Reise: '.a la [ae:].aah i i.HD {yay sl 0 en |A - ¡vestido!: en ;Ea wi sol :: we oi i} - i i.=..: CO I 7 OE Vol..Poe |;S00 i hy ee n ay i is!ol vb nk.oo se enn, [veo eas tne wi i poy te me ene nln pe poliing e = c20 a te reas cf ne, - I!aves sn rs ea pobre re a |\ Mismo erin n ny: bof 7 lorem [Te I 27. Bernardino Pinturicchio.Escena de la Odyssey (alrededor de 13500).Londres, Galería Nacional.Fresco.Leonardo da Vinci, sin embargo, desconfía de la fisonómica como una ciencia falsa;Restringió la observación de los pintores a las marcas dejadas por la pasión pasada en la cara: es cierto que la cara muestra indicaciones de la naturaleza de los hombres, sus vicios y temperamentos.Las marcas que separan los cheques de los labios, las fosas nasales de la nariz y las colocaciones de los ojos, muestran claramente si los hombres están alegres y a menudo se ríen.Los hombres que tienen pocas marcas son hombres que participan en el pensamiento.Los hombres cuyas caras están profundamente talladas con marcas son feroces e irascibles e irracionales.Los hombres que tienen líneas fuertemente marcadas entre sus cejas también son irascibles.Los hombres que han marcado fuertemente las líneas horizontales en la frente están / llenos de dolor, ya sean secretos o admitidos.Si un pintor hace gran parte de este tipo de cosas, lo recogeremos de todos modos (Placa 26).i |59 |</w:t>
+        <w:t>;..A, (I have set the names of course, Knst, sacral and indiff, n in the sign of the start, in order to indicate because they are essentially determined, but of course, for example, of course not without any further noticeof course;. - oleich- |.Always thinking along, but I put it out of it to keep the text more legible, usually only in the case with the word indifferent.).;;u..The three or four types of the lighting light and his appearances mentioned by Leonardo determine together with the three possible |to establish a clearly evident relationship between the illuminated light and the image world he lits, the history of modern visual light, of which the type, development and nature is to be asked.212 The treatment of the way of appearance of the luminaire WRDE a story |result in lighting.As interesting as their results, I keep it, so as not to burden the examination with too many errors, for fertile, especially to draw our attention in particular to the types of the lighting light and to treat its ways of appearance only as far as it is for the context of illuminated lightis unbelievable.This applies above all to the multi-greater and one-sided light and one-sided light as well as to the side and with each other of several light sources, the third parties of the light-light light, the reflex light, is really essential as a light source in the illuminated image world 'in mannerism.But it should be noted because the entire G |Actual visual light in the age of the lighting light is fundamentally wideat least from the moment as reflex light, because the widely color of the 15th century in the beginning of the |.16th century converts to predominantly illuminated color.It is possible with the fourth way of performing the illuminated light, the transparent light: as Meder, the hand drawing, 2nd ed., Vienna 1923, pp. 627-631, and Karl Birch-Hirschfeld, the teaching of painting in Cinquecento, Rome1912, Sect. 5 The lighting, pp. 45-58.What that.Asking indifferent light, so in addition to the three types of light, Meder also gives a fourth FR, which he calls the purely nasty lighting;The painter has had this with and without a view of motivation, CS Gehre, for example, the unification of several colored different light sources in a representation, such as.In |Raphael's liberation Petri was given (p. 631).However, it will show that Meder is the pH 'noun that I hope to meet with the concept of the indifferent illumination,.;243) The question of type, industrial and essence of modern images has so far not been asked in research.An essential, but reversed 89 OT) |The approach can be found in David Katz (Psychological on the question of the Far Enge, 0 'I report on the appendix (5 8 gemldeoptik, p. 242 ff. What else I have here is, pretends to be made of lighting,Hardly over the question of how far there is light (knitlike) illuminated light in the naturalistic sense? The Ri of the really adopta today- but is in demand from the 19th century, resp.; i. 9. Century under the overall version, which saw the development of the painting of the 15th to 19th) &lt;| \ aspect of a YA more and more determining naturalistic desire to art. 113 |) |{||</w:t>
       </w:r>
     </w:p>
     <w:p>

</xml_diff>